<commit_message>
vault backup: 2026-02-19 14:12:37
</commit_message>
<xml_diff>
--- a/ПР и ЛБ/АРХ ПРУЧ1.docx
+++ b/ПР и ЛБ/АРХ ПРУЧ1.docx
@@ -1864,7 +1864,6 @@
           <w:rFonts w:ascii="Times New Roman" w:hAnsi="Times New Roman" w:cs="Times New Roman"/>
           <w:sz w:val="28"/>
           <w:szCs w:val="28"/>
-          <w:lang w:val="en-US"/>
         </w:rPr>
       </w:pPr>
       <w:r>
@@ -1919,133 +1918,344 @@
       <w:pPr>
         <w:jc w:val="center"/>
         <w:rPr>
-          <w:rFonts w:ascii="Cambria Math" w:eastAsiaTheme="minorEastAsia" w:hAnsi="Cambria Math" w:cs="Times New Roman"/>
+          <w:rFonts w:ascii="Times New Roman" w:eastAsiaTheme="minorEastAsia" w:hAnsi="Times New Roman" w:cs="Times New Roman"/>
           <w:sz w:val="28"/>
           <w:szCs w:val="28"/>
           <w:lang w:val="en-US"/>
         </w:rPr>
       </w:pPr>
-      <w:r>
+      <m:oMathPara>
+        <m:oMath>
+          <m:eqArr>
+            <m:eqArrPr>
+              <m:maxDist m:val="1"/>
+              <m:ctrlPr>
+                <w:rPr>
+                  <w:rFonts w:ascii="Cambria Math" w:eastAsiaTheme="minorEastAsia" w:hAnsi="Cambria Math" w:cs="Times New Roman"/>
+                  <w:sz w:val="28"/>
+                  <w:szCs w:val="28"/>
+                  <w:lang w:val="en-US"/>
+                </w:rPr>
+              </m:ctrlPr>
+            </m:eqArrPr>
+            <m:e>
+              <m:r>
+                <m:rPr>
+                  <m:sty m:val="p"/>
+                </m:rPr>
+                <w:rPr>
+                  <w:rFonts w:ascii="Cambria Math" w:hAnsi="Cambria Math" w:cs="Times New Roman"/>
+                  <w:sz w:val="28"/>
+                  <w:szCs w:val="28"/>
+                  <w:lang w:val="en-US"/>
+                </w:rPr>
+                <m:t>y</m:t>
+              </m:r>
+              <m:r>
+                <m:rPr>
+                  <m:sty m:val="p"/>
+                </m:rPr>
+                <w:rPr>
+                  <w:rFonts w:ascii="Cambria Math" w:hAnsi="Cambria Math" w:cs="Times New Roman"/>
+                  <w:sz w:val="28"/>
+                  <w:szCs w:val="28"/>
+                </w:rPr>
+                <m:t>=</m:t>
+              </m:r>
+              <m:d>
+                <m:dPr>
+                  <m:ctrlPr>
+                    <w:rPr>
+                      <w:rFonts w:ascii="Cambria Math" w:hAnsi="Cambria Math" w:cs="Times New Roman"/>
+                      <w:sz w:val="28"/>
+                      <w:szCs w:val="28"/>
+                    </w:rPr>
+                  </m:ctrlPr>
+                </m:dPr>
+                <m:e>
+                  <m:r>
+                    <m:rPr>
+                      <m:sty m:val="p"/>
+                    </m:rPr>
+                    <w:rPr>
+                      <w:rFonts w:ascii="Cambria Math" w:hAnsi="Cambria Math" w:cs="Times New Roman"/>
+                      <w:sz w:val="28"/>
+                      <w:szCs w:val="28"/>
+                      <w:lang w:val="en-US"/>
+                    </w:rPr>
+                    <m:t>a</m:t>
+                  </m:r>
+                  <m:r>
+                    <m:rPr>
+                      <m:sty m:val="p"/>
+                    </m:rPr>
+                    <w:rPr>
+                      <w:rFonts w:ascii="Cambria Math" w:hAnsi="Cambria Math" w:cs="Times New Roman"/>
+                      <w:sz w:val="28"/>
+                      <w:szCs w:val="28"/>
+                    </w:rPr>
+                    <m:t>+</m:t>
+                  </m:r>
+                  <m:r>
+                    <m:rPr>
+                      <m:sty m:val="p"/>
+                    </m:rPr>
+                    <w:rPr>
+                      <w:rFonts w:ascii="Cambria Math" w:hAnsi="Cambria Math" w:cs="Times New Roman"/>
+                      <w:sz w:val="28"/>
+                      <w:szCs w:val="28"/>
+                      <w:lang w:val="en-US"/>
+                    </w:rPr>
+                    <m:t>b</m:t>
+                  </m:r>
+                  <m:r>
+                    <m:rPr>
+                      <m:sty m:val="p"/>
+                    </m:rPr>
+                    <w:rPr>
+                      <w:rFonts w:ascii="Cambria Math" w:hAnsi="Cambria Math" w:cs="Times New Roman"/>
+                      <w:sz w:val="28"/>
+                      <w:szCs w:val="28"/>
+                    </w:rPr>
+                    <m:t>+</m:t>
+                  </m:r>
+                  <m:r>
+                    <m:rPr>
+                      <m:sty m:val="p"/>
+                    </m:rPr>
+                    <w:rPr>
+                      <w:rFonts w:ascii="Cambria Math" w:hAnsi="Cambria Math" w:cs="Times New Roman"/>
+                      <w:sz w:val="28"/>
+                      <w:szCs w:val="28"/>
+                      <w:lang w:val="en-US"/>
+                    </w:rPr>
+                    <m:t>d</m:t>
+                  </m:r>
+                </m:e>
+              </m:d>
+              <m:d>
+                <m:dPr>
+                  <m:ctrlPr>
+                    <w:rPr>
+                      <w:rFonts w:ascii="Cambria Math" w:hAnsi="Cambria Math" w:cs="Times New Roman"/>
+                      <w:sz w:val="28"/>
+                      <w:szCs w:val="28"/>
+                    </w:rPr>
+                  </m:ctrlPr>
+                </m:dPr>
+                <m:e>
+                  <m:r>
+                    <m:rPr>
+                      <m:sty m:val="p"/>
+                    </m:rPr>
+                    <w:rPr>
+                      <w:rFonts w:ascii="Cambria Math" w:hAnsi="Cambria Math" w:cs="Times New Roman"/>
+                      <w:sz w:val="28"/>
+                      <w:szCs w:val="28"/>
+                      <w:lang w:val="en-US"/>
+                    </w:rPr>
+                    <m:t>c</m:t>
+                  </m:r>
+                  <m:r>
+                    <m:rPr>
+                      <m:sty m:val="p"/>
+                    </m:rPr>
+                    <w:rPr>
+                      <w:rFonts w:ascii="Cambria Math" w:hAnsi="Cambria Math" w:cs="Times New Roman"/>
+                      <w:sz w:val="28"/>
+                      <w:szCs w:val="28"/>
+                    </w:rPr>
+                    <m:t>+</m:t>
+                  </m:r>
+                  <m:bar>
+                    <m:barPr>
+                      <m:pos m:val="top"/>
+                      <m:ctrlPr>
+                        <w:rPr>
+                          <w:rFonts w:ascii="Cambria Math" w:hAnsi="Cambria Math" w:cs="Times New Roman"/>
+                          <w:i/>
+                          <w:sz w:val="28"/>
+                          <w:szCs w:val="28"/>
+                          <w:lang w:val="en-US"/>
+                        </w:rPr>
+                      </m:ctrlPr>
+                    </m:barPr>
+                    <m:e>
+                      <m:r>
+                        <w:rPr>
+                          <w:rFonts w:ascii="Cambria Math" w:hAnsi="Cambria Math" w:cs="Times New Roman"/>
+                          <w:sz w:val="28"/>
+                          <w:szCs w:val="28"/>
+                          <w:lang w:val="en-US"/>
+                        </w:rPr>
+                        <m:t>d</m:t>
+                      </m:r>
+                    </m:e>
+                  </m:bar>
+                  <m:ctrlPr>
+                    <w:rPr>
+                      <w:rFonts w:ascii="Cambria Math" w:eastAsiaTheme="minorEastAsia" w:hAnsi="Cambria Math" w:cs="Times New Roman"/>
+                      <w:sz w:val="28"/>
+                      <w:szCs w:val="28"/>
+                    </w:rPr>
+                  </m:ctrlPr>
+                </m:e>
+              </m:d>
+              <m:r>
+                <m:rPr>
+                  <m:sty m:val="p"/>
+                </m:rPr>
+                <w:rPr>
+                  <w:rFonts w:ascii="Cambria Math" w:eastAsiaTheme="minorEastAsia" w:hAnsi="Cambria Math" w:cs="Times New Roman"/>
+                  <w:sz w:val="28"/>
+                  <w:szCs w:val="28"/>
+                </w:rPr>
+                <m:t>+</m:t>
+              </m:r>
+              <m:d>
+                <m:dPr>
+                  <m:ctrlPr>
+                    <w:rPr>
+                      <w:rFonts w:ascii="Cambria Math" w:eastAsiaTheme="minorEastAsia" w:hAnsi="Cambria Math" w:cs="Times New Roman"/>
+                      <w:sz w:val="28"/>
+                      <w:szCs w:val="28"/>
+                    </w:rPr>
+                  </m:ctrlPr>
+                </m:dPr>
+                <m:e>
+                  <m:r>
+                    <m:rPr>
+                      <m:sty m:val="p"/>
+                    </m:rPr>
+                    <w:rPr>
+                      <w:rFonts w:ascii="Cambria Math" w:eastAsiaTheme="minorEastAsia" w:hAnsi="Cambria Math" w:cs="Times New Roman"/>
+                      <w:sz w:val="28"/>
+                      <w:szCs w:val="28"/>
+                      <w:lang w:val="en-US"/>
+                    </w:rPr>
+                    <m:t>c</m:t>
+                  </m:r>
+                  <m:r>
+                    <m:rPr>
+                      <m:sty m:val="p"/>
+                    </m:rPr>
+                    <w:rPr>
+                      <w:rFonts w:ascii="Cambria Math" w:eastAsiaTheme="minorEastAsia" w:hAnsi="Cambria Math" w:cs="Times New Roman"/>
+                      <w:sz w:val="28"/>
+                      <w:szCs w:val="28"/>
+                    </w:rPr>
+                    <m:t>+</m:t>
+                  </m:r>
+                  <m:bar>
+                    <m:barPr>
+                      <m:pos m:val="top"/>
+                      <m:ctrlPr>
+                        <w:rPr>
+                          <w:rFonts w:ascii="Cambria Math" w:eastAsiaTheme="minorEastAsia" w:hAnsi="Cambria Math" w:cs="Times New Roman"/>
+                          <w:i/>
+                          <w:sz w:val="28"/>
+                          <w:szCs w:val="28"/>
+                          <w:lang w:val="en-US"/>
+                        </w:rPr>
+                      </m:ctrlPr>
+                    </m:barPr>
+                    <m:e>
+                      <m:r>
+                        <w:rPr>
+                          <w:rFonts w:ascii="Cambria Math" w:hAnsi="Cambria Math" w:cs="Times New Roman"/>
+                          <w:sz w:val="28"/>
+                          <w:szCs w:val="28"/>
+                          <w:lang w:val="en-US"/>
+                        </w:rPr>
+                        <m:t>a</m:t>
+                      </m:r>
+                    </m:e>
+                  </m:bar>
+                </m:e>
+              </m:d>
+              <m:r>
+                <m:rPr>
+                  <m:sty m:val="p"/>
+                </m:rPr>
+                <w:rPr>
+                  <w:rFonts w:ascii="Cambria Math" w:eastAsiaTheme="minorEastAsia" w:hAnsi="Cambria Math" w:cs="Times New Roman"/>
+                  <w:sz w:val="28"/>
+                  <w:szCs w:val="28"/>
+                  <w:lang w:val="en-US"/>
+                </w:rPr>
+                <m:t>b</m:t>
+              </m:r>
+              <m:r>
+                <m:rPr>
+                  <m:sty m:val="p"/>
+                </m:rPr>
+                <w:rPr>
+                  <w:rFonts w:ascii="Cambria Math" w:eastAsiaTheme="minorEastAsia" w:hAnsi="Cambria Math" w:cs="Times New Roman"/>
+                  <w:sz w:val="28"/>
+                  <w:szCs w:val="28"/>
+                  <w:lang w:val="en-US"/>
+                </w:rPr>
+                <m:t>,</m:t>
+              </m:r>
+              <m:r>
+                <w:rPr>
+                  <w:rFonts w:ascii="Cambria Math" w:hAnsi="Cambria Math" w:cs="Times New Roman"/>
+                  <w:sz w:val="28"/>
+                  <w:szCs w:val="28"/>
+                  <w:lang w:val="en-US"/>
+                </w:rPr>
+                <m:t>#</m:t>
+              </m:r>
+              <m:d>
+                <m:dPr>
+                  <m:ctrlPr>
+                    <w:rPr>
+                      <w:rFonts w:ascii="Cambria Math" w:eastAsiaTheme="minorEastAsia" w:hAnsi="Cambria Math" w:cs="Times New Roman"/>
+                      <w:sz w:val="28"/>
+                      <w:szCs w:val="28"/>
+                      <w:lang w:val="en-US"/>
+                    </w:rPr>
+                  </m:ctrlPr>
+                </m:dPr>
+                <m:e>
+                  <m:r>
+                    <m:rPr>
+                      <m:sty m:val="p"/>
+                    </m:rPr>
+                    <w:rPr>
+                      <w:rFonts w:ascii="Cambria Math" w:eastAsiaTheme="minorEastAsia" w:hAnsi="Cambria Math" w:cs="Times New Roman"/>
+                      <w:sz w:val="28"/>
+                      <w:szCs w:val="28"/>
+                      <w:lang w:val="en-US"/>
+                    </w:rPr>
+                    <m:t>1</m:t>
+                  </m:r>
+                </m:e>
+              </m:d>
+              <m:ctrlPr>
+                <w:rPr>
+                  <w:rFonts w:ascii="Cambria Math" w:hAnsi="Cambria Math" w:cs="Times New Roman"/>
+                  <w:i/>
+                  <w:sz w:val="28"/>
+                  <w:szCs w:val="28"/>
+                  <w:lang w:val="en-US"/>
+                </w:rPr>
+              </m:ctrlPr>
+            </m:e>
+          </m:eqArr>
+        </m:oMath>
+      </m:oMathPara>
+    </w:p>
+    <w:p>
+      <w:pPr>
+        <w:jc w:val="center"/>
         <w:rPr>
-          <w:rFonts w:ascii="Cambria Math" w:hAnsi="Cambria Math" w:cs="Times New Roman"/>
+          <w:rFonts w:ascii="Times New Roman" w:eastAsiaTheme="minorEastAsia" w:hAnsi="Times New Roman" w:cs="Times New Roman"/>
           <w:sz w:val="28"/>
           <w:szCs w:val="28"/>
           <w:lang w:val="en-US"/>
         </w:rPr>
-        <w:t>y=(</w:t>
-      </w:r>
-      <w:proofErr w:type="spellStart"/>
-      <w:r>
-        <w:rPr>
-          <w:rFonts w:ascii="Cambria Math" w:hAnsi="Cambria Math" w:cs="Times New Roman"/>
-          <w:sz w:val="28"/>
-          <w:szCs w:val="28"/>
-          <w:lang w:val="en-US"/>
-        </w:rPr>
-        <w:t>a+b+</w:t>
-      </w:r>
-      <w:proofErr w:type="gramStart"/>
-      <w:r>
-        <w:rPr>
-          <w:rFonts w:ascii="Cambria Math" w:hAnsi="Cambria Math" w:cs="Times New Roman"/>
-          <w:sz w:val="28"/>
-          <w:szCs w:val="28"/>
-          <w:lang w:val="en-US"/>
-        </w:rPr>
-        <w:t>d</w:t>
-      </w:r>
-      <w:proofErr w:type="spellEnd"/>
-      <w:r>
-        <w:rPr>
-          <w:rFonts w:ascii="Cambria Math" w:hAnsi="Cambria Math" w:cs="Times New Roman"/>
-          <w:sz w:val="28"/>
-          <w:szCs w:val="28"/>
-          <w:lang w:val="en-US"/>
-        </w:rPr>
-        <w:t>)(</w:t>
-      </w:r>
-      <w:proofErr w:type="gramEnd"/>
-      <w:r>
-        <w:rPr>
-          <w:rFonts w:ascii="Cambria Math" w:hAnsi="Cambria Math" w:cs="Times New Roman"/>
-          <w:sz w:val="28"/>
-          <w:szCs w:val="28"/>
-          <w:lang w:val="en-US"/>
-        </w:rPr>
-        <w:t>c+</w:t>
-      </w:r>
-      <m:oMath>
-        <m:bar>
-          <m:barPr>
-            <m:pos m:val="top"/>
-            <m:ctrlPr>
-              <w:rPr>
-                <w:rFonts w:ascii="Cambria Math" w:hAnsi="Cambria Math" w:cs="Times New Roman"/>
-                <w:i/>
-                <w:sz w:val="28"/>
-                <w:szCs w:val="28"/>
-                <w:lang w:val="en-US"/>
-              </w:rPr>
-            </m:ctrlPr>
-          </m:barPr>
-          <m:e>
-            <m:r>
-              <w:rPr>
-                <w:rFonts w:ascii="Cambria Math" w:hAnsi="Cambria Math" w:cs="Times New Roman"/>
-                <w:sz w:val="28"/>
-                <w:szCs w:val="28"/>
-                <w:lang w:val="en-US"/>
-              </w:rPr>
-              <m:t>d</m:t>
-            </m:r>
-          </m:e>
-        </m:bar>
-      </m:oMath>
-      <w:r>
-        <w:rPr>
-          <w:rFonts w:ascii="Cambria Math" w:eastAsiaTheme="minorEastAsia" w:hAnsi="Cambria Math" w:cs="Times New Roman"/>
-          <w:sz w:val="28"/>
-          <w:szCs w:val="28"/>
-          <w:lang w:val="en-US"/>
-        </w:rPr>
-        <w:t>)+(c+</w:t>
-      </w:r>
-      <m:oMath>
-        <m:bar>
-          <m:barPr>
-            <m:pos m:val="top"/>
-            <m:ctrlPr>
-              <w:rPr>
-                <w:rFonts w:ascii="Cambria Math" w:eastAsiaTheme="minorEastAsia" w:hAnsi="Cambria Math" w:cs="Times New Roman"/>
-                <w:i/>
-                <w:sz w:val="28"/>
-                <w:szCs w:val="28"/>
-                <w:lang w:val="en-US"/>
-              </w:rPr>
-            </m:ctrlPr>
-          </m:barPr>
-          <m:e>
-            <m:r>
-              <w:rPr>
-                <w:rFonts w:ascii="Cambria Math" w:hAnsi="Cambria Math" w:cs="Times New Roman"/>
-                <w:sz w:val="28"/>
-                <w:szCs w:val="28"/>
-                <w:lang w:val="en-US"/>
-              </w:rPr>
-              <m:t>a</m:t>
-            </m:r>
-          </m:e>
-        </m:bar>
-      </m:oMath>
-      <w:r>
-        <w:rPr>
-          <w:rFonts w:ascii="Cambria Math" w:eastAsiaTheme="minorEastAsia" w:hAnsi="Cambria Math" w:cs="Times New Roman"/>
-          <w:sz w:val="28"/>
-          <w:szCs w:val="28"/>
-          <w:lang w:val="en-US"/>
-        </w:rPr>
-        <w:t>)b</w:t>
-      </w:r>
+      </w:pPr>
     </w:p>
     <w:p>
       <w:pPr>
@@ -4888,7 +5098,7 @@
                       <w:szCs w:val="28"/>
                       <w:lang w:val="en-US"/>
                     </w:rPr>
-                    <m:t>1</m:t>
+                    <m:t>2</m:t>
                   </m:r>
                 </m:e>
               </m:d>
@@ -5390,7 +5600,7 @@
                       <w:szCs w:val="28"/>
                       <w:lang w:val="en-US"/>
                     </w:rPr>
-                    <m:t>2</m:t>
+                    <m:t>3</m:t>
                   </m:r>
                 </m:e>
               </m:d>
@@ -5428,16 +5638,7 @@
               <w:szCs w:val="28"/>
               <w:lang w:val="en-US"/>
             </w:rPr>
-            <m:t>+</m:t>
-          </m:r>
-          <m:r>
-            <w:rPr>
-              <w:rFonts w:ascii="Cambria Math" w:eastAsiaTheme="minorEastAsia" w:hAnsi="Cambria Math" w:cs="Times New Roman"/>
-              <w:sz w:val="28"/>
-              <w:szCs w:val="28"/>
-              <w:lang w:val="en-US"/>
-            </w:rPr>
-            <m:t>a</m:t>
+            <m:t>+a</m:t>
           </m:r>
           <m:bar>
             <m:barPr>
@@ -5691,6 +5892,7 @@
           <w:sz w:val="28"/>
           <w:szCs w:val="28"/>
         </w:rPr>
+        <w:lastRenderedPageBreak/>
         <w:t xml:space="preserve">Запись </w:t>
       </w:r>
       <w:r>
@@ -5776,7 +5978,7 @@
                       <w:szCs w:val="28"/>
                       <w:lang w:val="en-US"/>
                     </w:rPr>
-                    <m:t>3</m:t>
+                    <m:t>4</m:t>
                   </m:r>
                 </m:e>
               </m:d>
@@ -6033,7 +6235,7 @@
                       <w:szCs w:val="28"/>
                       <w:lang w:val="en-US"/>
                     </w:rPr>
-                    <m:t>4</m:t>
+                    <m:t>5</m:t>
                   </m:r>
                 </m:e>
               </m:d>
@@ -6132,16 +6334,7 @@
               <w:szCs w:val="28"/>
               <w:lang w:val="en-US"/>
             </w:rPr>
-            <m:t>)</m:t>
-          </m:r>
-          <m:r>
-            <w:rPr>
-              <w:rFonts w:ascii="Cambria Math" w:eastAsiaTheme="minorEastAsia" w:hAnsi="Cambria Math" w:cs="Times New Roman"/>
-              <w:sz w:val="28"/>
-              <w:szCs w:val="28"/>
-              <w:lang w:val="en-US"/>
-            </w:rPr>
-            <m:t>(</m:t>
+            <m:t>)(</m:t>
           </m:r>
           <m:bar>
             <m:barPr>
@@ -7193,6 +7386,7 @@
   <w:style w:type="character" w:default="1" w:styleId="a0">
     <w:name w:val="Default Paragraph Font"/>
     <w:uiPriority w:val="1"/>
+    <w:semiHidden/>
     <w:unhideWhenUsed/>
   </w:style>
   <w:style w:type="table" w:default="1" w:styleId="a1">

</xml_diff>